<commit_message>
Added SPT001 Test Script
-added SPT001 Test Script version 6.2
-added result screenshots
-added Junit version in the Master Test Plan
</commit_message>
<xml_diff>
--- a/Documentation/Master Test Plan/Master Test Plan 6.1.docx
+++ b/Documentation/Master Test Plan/Master Test Plan 6.1.docx
@@ -3099,6 +3099,142 @@
                 <w:szCs w:val="22"/>
               </w:rPr>
               <w:lastRenderedPageBreak/>
+              <w:t>JAX-RS (Jersey Rest Service)</w:t>
+            </w:r>
+          </w:p>
+        </w:tc>
+        <w:tc>
+          <w:tcPr>
+            <w:tcW w:w="4118" w:type="dxa"/>
+          </w:tcPr>
+          <w:p>
+            <w:pPr>
+              <w:rPr>
+                <w:rFonts w:ascii="Calibri" w:eastAsia="Cambria" w:hAnsi="Calibri" w:cs="Calibri"/>
+                <w:sz w:val="22"/>
+                <w:szCs w:val="22"/>
+              </w:rPr>
+            </w:pPr>
+            <w:r>
+              <w:rPr>
+                <w:rFonts w:ascii="Calibri" w:eastAsia="Cambria" w:hAnsi="Calibri" w:cs="Calibri"/>
+                <w:sz w:val="22"/>
+                <w:szCs w:val="22"/>
+              </w:rPr>
+              <w:t>Jersey dependency added in the project.</w:t>
+            </w:r>
+          </w:p>
+        </w:tc>
+        <w:tc>
+          <w:tcPr>
+            <w:tcW w:w="2546" w:type="dxa"/>
+          </w:tcPr>
+          <w:p>
+            <w:pPr>
+              <w:rPr>
+                <w:rFonts w:ascii="Calibri" w:eastAsia="Cambria" w:hAnsi="Calibri" w:cs="Calibri"/>
+                <w:sz w:val="22"/>
+                <w:szCs w:val="22"/>
+              </w:rPr>
+            </w:pPr>
+            <w:r>
+              <w:rPr>
+                <w:rFonts w:ascii="Calibri" w:eastAsia="Cambria" w:hAnsi="Calibri" w:cs="Calibri"/>
+                <w:sz w:val="22"/>
+                <w:szCs w:val="22"/>
+              </w:rPr>
+              <w:t>2.26-b03</w:t>
+            </w:r>
+          </w:p>
+        </w:tc>
+      </w:tr>
+      <w:tr>
+        <w:tc>
+          <w:tcPr>
+            <w:tcW w:w="2218" w:type="dxa"/>
+          </w:tcPr>
+          <w:p>
+            <w:pPr>
+              <w:rPr>
+                <w:rFonts w:ascii="Calibri" w:eastAsia="Cambria" w:hAnsi="Calibri" w:cs="Calibri"/>
+                <w:sz w:val="22"/>
+                <w:szCs w:val="22"/>
+              </w:rPr>
+            </w:pPr>
+            <w:r>
+              <w:rPr>
+                <w:rFonts w:ascii="Calibri" w:eastAsia="Cambria" w:hAnsi="Calibri" w:cs="Calibri"/>
+                <w:sz w:val="22"/>
+                <w:szCs w:val="22"/>
+              </w:rPr>
+              <w:t xml:space="preserve">MySQL Connector </w:t>
+            </w:r>
+          </w:p>
+        </w:tc>
+        <w:tc>
+          <w:tcPr>
+            <w:tcW w:w="4118" w:type="dxa"/>
+          </w:tcPr>
+          <w:p>
+            <w:pPr>
+              <w:rPr>
+                <w:rFonts w:ascii="Calibri" w:eastAsia="Cambria" w:hAnsi="Calibri" w:cs="Calibri"/>
+                <w:sz w:val="22"/>
+                <w:szCs w:val="22"/>
+              </w:rPr>
+            </w:pPr>
+            <w:r>
+              <w:rPr>
+                <w:rFonts w:ascii="Calibri" w:eastAsia="Cambria" w:hAnsi="Calibri" w:cs="Calibri"/>
+                <w:sz w:val="22"/>
+                <w:szCs w:val="22"/>
+              </w:rPr>
+              <w:t xml:space="preserve">MySQL Connector dependency </w:t>
+            </w:r>
+          </w:p>
+        </w:tc>
+        <w:tc>
+          <w:tcPr>
+            <w:tcW w:w="2546" w:type="dxa"/>
+          </w:tcPr>
+          <w:p>
+            <w:pPr>
+              <w:rPr>
+                <w:rFonts w:ascii="Calibri" w:eastAsia="Cambria" w:hAnsi="Calibri" w:cs="Calibri"/>
+                <w:sz w:val="22"/>
+                <w:szCs w:val="22"/>
+              </w:rPr>
+            </w:pPr>
+            <w:r>
+              <w:rPr>
+                <w:rFonts w:ascii="Calibri" w:eastAsia="Cambria" w:hAnsi="Calibri" w:cs="Calibri"/>
+                <w:sz w:val="22"/>
+                <w:szCs w:val="22"/>
+              </w:rPr>
+              <w:t>5.1.38</w:t>
+            </w:r>
+          </w:p>
+        </w:tc>
+      </w:tr>
+      <w:tr>
+        <w:tc>
+          <w:tcPr>
+            <w:tcW w:w="2218" w:type="dxa"/>
+          </w:tcPr>
+          <w:p>
+            <w:pPr>
+              <w:rPr>
+                <w:rFonts w:ascii="Calibri" w:eastAsia="Cambria" w:hAnsi="Calibri" w:cs="Calibri"/>
+                <w:sz w:val="22"/>
+                <w:szCs w:val="22"/>
+              </w:rPr>
+            </w:pPr>
+            <w:r>
+              <w:rPr>
+                <w:rFonts w:ascii="Calibri" w:eastAsia="Cambria" w:hAnsi="Calibri" w:cs="Calibri"/>
+                <w:sz w:val="22"/>
+                <w:szCs w:val="22"/>
+              </w:rPr>
               <w:t>Java Development Kit</w:t>
             </w:r>
           </w:p>
@@ -3121,7 +3257,7 @@
                 <w:sz w:val="22"/>
                 <w:szCs w:val="22"/>
               </w:rPr>
-              <w:t>To use JUnit test library for unit testing.</w:t>
+              <w:t>Standard Java Libraries</w:t>
             </w:r>
           </w:p>
         </w:tc>
@@ -3145,6 +3281,76 @@
               </w:rPr>
               <w:t>1.8</w:t>
             </w:r>
+          </w:p>
+        </w:tc>
+      </w:tr>
+      <w:tr>
+        <w:tc>
+          <w:tcPr>
+            <w:tcW w:w="2218" w:type="dxa"/>
+          </w:tcPr>
+          <w:p>
+            <w:pPr>
+              <w:rPr>
+                <w:rFonts w:ascii="Calibri" w:eastAsia="Cambria" w:hAnsi="Calibri" w:cs="Calibri"/>
+                <w:sz w:val="22"/>
+                <w:szCs w:val="22"/>
+              </w:rPr>
+            </w:pPr>
+            <w:r>
+              <w:rPr>
+                <w:rFonts w:ascii="Calibri" w:eastAsia="Cambria" w:hAnsi="Calibri" w:cs="Calibri"/>
+                <w:sz w:val="22"/>
+                <w:szCs w:val="22"/>
+              </w:rPr>
+              <w:t xml:space="preserve">JUnit Dependency </w:t>
+            </w:r>
+          </w:p>
+        </w:tc>
+        <w:tc>
+          <w:tcPr>
+            <w:tcW w:w="4118" w:type="dxa"/>
+          </w:tcPr>
+          <w:p>
+            <w:pPr>
+              <w:rPr>
+                <w:rFonts w:ascii="Calibri" w:eastAsia="Cambria" w:hAnsi="Calibri" w:cs="Calibri"/>
+                <w:sz w:val="22"/>
+                <w:szCs w:val="22"/>
+              </w:rPr>
+            </w:pPr>
+            <w:r>
+              <w:rPr>
+                <w:rFonts w:ascii="Calibri" w:eastAsia="Cambria" w:hAnsi="Calibri" w:cs="Calibri"/>
+                <w:sz w:val="22"/>
+                <w:szCs w:val="22"/>
+              </w:rPr>
+              <w:t>Junit Libraries added in the project.</w:t>
+            </w:r>
+          </w:p>
+        </w:tc>
+        <w:tc>
+          <w:tcPr>
+            <w:tcW w:w="2546" w:type="dxa"/>
+          </w:tcPr>
+          <w:p>
+            <w:pPr>
+              <w:rPr>
+                <w:rFonts w:ascii="Calibri" w:eastAsia="Cambria" w:hAnsi="Calibri" w:cs="Calibri"/>
+                <w:sz w:val="22"/>
+                <w:szCs w:val="22"/>
+              </w:rPr>
+            </w:pPr>
+            <w:r>
+              <w:rPr>
+                <w:rFonts w:ascii="Calibri" w:eastAsia="Cambria" w:hAnsi="Calibri" w:cs="Calibri"/>
+                <w:sz w:val="22"/>
+                <w:szCs w:val="22"/>
+              </w:rPr>
+              <w:t>4.12</w:t>
+            </w:r>
+            <w:bookmarkStart w:id="2" w:name="_GoBack"/>
+            <w:bookmarkEnd w:id="2"/>
           </w:p>
         </w:tc>
       </w:tr>
@@ -3847,8 +4053,6 @@
           <w:lang w:val="en-AU" w:eastAsia="en-AU"/>
         </w:rPr>
       </w:pPr>
-      <w:bookmarkStart w:id="2" w:name="_GoBack"/>
-      <w:bookmarkEnd w:id="2"/>
     </w:p>
     <w:p>
       <w:pPr>
@@ -7033,7 +7237,7 @@
 </file>
 
 <file path=customXml/itemProps1.xml><?xml version="1.0" encoding="utf-8"?>
-<ds:datastoreItem xmlns:ds="http://schemas.openxmlformats.org/officeDocument/2006/customXml" ds:itemID="{D37462C4-0ABA-4629-840E-9BADA45ADB03}">
+<ds:datastoreItem xmlns:ds="http://schemas.openxmlformats.org/officeDocument/2006/customXml" ds:itemID="{55616216-D9EE-4768-8520-4D57E82322D7}">
   <ds:schemaRefs>
     <ds:schemaRef ds:uri="http://schemas.openxmlformats.org/officeDocument/2006/bibliography"/>
   </ds:schemaRefs>

</xml_diff>